<commit_message>
Stressz teszt és Használhatóság
</commit_message>
<xml_diff>
--- a/NemFunkcionalis.docx
+++ b/NemFunkcionalis.docx
@@ -3,83 +3,172 @@
 <w:document xmlns:wpc="http://schemas.microsoft.com/office/word/2010/wordprocessingCanvas" xmlns:cx="http://schemas.microsoft.com/office/drawing/2014/chartex" xmlns:cx1="http://schemas.microsoft.com/office/drawing/2015/9/8/chartex" xmlns:cx2="http://schemas.microsoft.com/office/drawing/2015/10/21/chartex" xmlns:cx3="http://schemas.microsoft.com/office/drawing/2016/5/9/chartex" xmlns:cx4="http://schemas.microsoft.com/office/drawing/2016/5/10/chartex" xmlns:cx5="http://schemas.microsoft.com/office/drawing/2016/5/11/chartex" xmlns:cx6="http://schemas.microsoft.com/office/drawing/2016/5/12/chartex" xmlns:cx7="http://schemas.microsoft.com/office/drawing/2016/5/13/chartex" xmlns:cx8="http://schemas.microsoft.com/office/drawing/2016/5/14/chartex" xmlns:mc="http://schemas.openxmlformats.org/markup-compatibility/2006" xmlns:aink="http://schemas.microsoft.com/office/drawing/2016/ink" xmlns:am3d="http://schemas.microsoft.com/office/drawing/2017/model3d" xmlns:o="urn:schemas-microsoft-com:office:office" xmlns:r="http://schemas.openxmlformats.org/officeDocument/2006/relationships" xmlns:m="http://schemas.openxmlformats.org/officeDocument/2006/math" xmlns:v="urn:schemas-microsoft-com:vml" xmlns:wp14="http://schemas.microsoft.com/office/word/2010/wordprocessingDrawing" xmlns:wp="http://schemas.openxmlformats.org/drawingml/2006/wordprocessingDrawing" xmlns:w10="urn:schemas-microsoft-com:office:word" xmlns:w="http://schemas.openxmlformats.org/wordprocessingml/2006/main" xmlns:w14="http://schemas.microsoft.com/office/word/2010/wordml" xmlns:w15="http://schemas.microsoft.com/office/word/2012/wordml" xmlns:w16cex="http://schemas.microsoft.com/office/word/2018/wordml/cex" xmlns:w16cid="http://schemas.microsoft.com/office/word/2016/wordml/cid" xmlns:w16="http://schemas.microsoft.com/office/word/2018/wordml" xmlns:w16sdtdh="http://schemas.microsoft.com/office/word/2020/wordml/sdtdatahash" xmlns:w16se="http://schemas.microsoft.com/office/word/2015/wordml/symex" xmlns:wpg="http://schemas.microsoft.com/office/word/2010/wordprocessingGroup" xmlns:wpi="http://schemas.microsoft.com/office/word/2010/wordprocessingInk" xmlns:wne="http://schemas.microsoft.com/office/word/2006/wordml" xmlns:wps="http://schemas.microsoft.com/office/word/2010/wordprocessingShape" mc:Ignorable="w14 w15 w16se w16cid w16 w16cex w16sdtdh wp14">
   <w:body>
     <w:p>
+      <w:pPr>
+        <w:jc w:val="both"/>
+      </w:pPr>
       <w:r>
         <w:t>teljesítmény, stresszteszt, biztonság, használhatóság</w:t>
       </w:r>
     </w:p>
     <w:p>
       <w:pPr>
-        <w:rPr>
-          <w:rStyle w:val="Kiemels2"/>
-        </w:rPr>
-      </w:pPr>
-      <w:r>
-        <w:rPr>
-          <w:rStyle w:val="Kiemels2"/>
-        </w:rPr>
-        <w:t>Performance and scalability.</w:t>
-      </w:r>
-    </w:p>
-    <w:p>
-      <w:pPr>
-        <w:rPr>
-          <w:rStyle w:val="Kiemels2"/>
-        </w:rPr>
-      </w:pPr>
-      <w:r>
-        <w:rPr>
-          <w:rStyle w:val="Kiemels2"/>
-        </w:rPr>
-        <w:t>Portability and compatibility</w:t>
-      </w:r>
-    </w:p>
-    <w:p>
-      <w:pPr>
-        <w:rPr>
-          <w:rStyle w:val="Kiemels2"/>
-        </w:rPr>
-      </w:pPr>
-      <w:r>
-        <w:rPr>
-          <w:rStyle w:val="Kiemels2"/>
-        </w:rPr>
-        <w:t>Reliability, availability, maintainability</w:t>
-      </w:r>
-    </w:p>
-    <w:p>
-      <w:pPr>
-        <w:rPr>
-          <w:rStyle w:val="Kiemels2"/>
-        </w:rPr>
-      </w:pPr>
+        <w:jc w:val="both"/>
+        <w:rPr>
+          <w:rStyle w:val="Kiemels2"/>
+        </w:rPr>
+      </w:pPr>
+      <w:r>
+        <w:rPr>
+          <w:rStyle w:val="Kiemels2"/>
+        </w:rPr>
+        <w:t xml:space="preserve">Performance and </w:t>
+      </w:r>
+      <w:proofErr w:type="spellStart"/>
+      <w:r>
+        <w:rPr>
+          <w:rStyle w:val="Kiemels2"/>
+        </w:rPr>
+        <w:t>scalability</w:t>
+      </w:r>
+      <w:proofErr w:type="spellEnd"/>
+      <w:r>
+        <w:rPr>
+          <w:rStyle w:val="Kiemels2"/>
+        </w:rPr>
+        <w:t>.</w:t>
+      </w:r>
+    </w:p>
+    <w:p>
+      <w:pPr>
+        <w:jc w:val="both"/>
+        <w:rPr>
+          <w:rStyle w:val="Kiemels2"/>
+        </w:rPr>
+      </w:pPr>
+      <w:proofErr w:type="spellStart"/>
+      <w:r>
+        <w:rPr>
+          <w:rStyle w:val="Kiemels2"/>
+        </w:rPr>
+        <w:t>Portability</w:t>
+      </w:r>
+      <w:proofErr w:type="spellEnd"/>
+      <w:r>
+        <w:rPr>
+          <w:rStyle w:val="Kiemels2"/>
+        </w:rPr>
+        <w:t xml:space="preserve"> and </w:t>
+      </w:r>
+      <w:proofErr w:type="spellStart"/>
+      <w:r>
+        <w:rPr>
+          <w:rStyle w:val="Kiemels2"/>
+        </w:rPr>
+        <w:t>compatibility</w:t>
+      </w:r>
+      <w:proofErr w:type="spellEnd"/>
+    </w:p>
+    <w:p>
+      <w:pPr>
+        <w:jc w:val="both"/>
+        <w:rPr>
+          <w:rStyle w:val="Kiemels2"/>
+        </w:rPr>
+      </w:pPr>
+      <w:proofErr w:type="spellStart"/>
+      <w:r>
+        <w:rPr>
+          <w:rStyle w:val="Kiemels2"/>
+        </w:rPr>
+        <w:t>Reliability</w:t>
+      </w:r>
+      <w:proofErr w:type="spellEnd"/>
+      <w:r>
+        <w:rPr>
+          <w:rStyle w:val="Kiemels2"/>
+        </w:rPr>
+        <w:t xml:space="preserve">, </w:t>
+      </w:r>
+      <w:proofErr w:type="spellStart"/>
+      <w:r>
+        <w:rPr>
+          <w:rStyle w:val="Kiemels2"/>
+        </w:rPr>
+        <w:t>availability</w:t>
+      </w:r>
+      <w:proofErr w:type="spellEnd"/>
+      <w:r>
+        <w:rPr>
+          <w:rStyle w:val="Kiemels2"/>
+        </w:rPr>
+        <w:t xml:space="preserve">, </w:t>
+      </w:r>
+      <w:proofErr w:type="spellStart"/>
+      <w:r>
+        <w:rPr>
+          <w:rStyle w:val="Kiemels2"/>
+        </w:rPr>
+        <w:t>maintainability</w:t>
+      </w:r>
+      <w:proofErr w:type="spellEnd"/>
+    </w:p>
+    <w:p>
+      <w:pPr>
+        <w:jc w:val="both"/>
+        <w:rPr>
+          <w:rStyle w:val="Kiemels2"/>
+        </w:rPr>
+      </w:pPr>
+      <w:proofErr w:type="spellStart"/>
       <w:r>
         <w:rPr>
           <w:rStyle w:val="Kiemels2"/>
         </w:rPr>
         <w:t>Security</w:t>
       </w:r>
-    </w:p>
-    <w:p>
+      <w:proofErr w:type="spellEnd"/>
+    </w:p>
+    <w:p>
+      <w:pPr>
+        <w:jc w:val="both"/>
+      </w:pPr>
+      <w:proofErr w:type="spellStart"/>
       <w:r>
         <w:rPr>
           <w:rStyle w:val="Kiemels2"/>
         </w:rPr>
         <w:t>Localization</w:t>
       </w:r>
-    </w:p>
-    <w:p/>
-    <w:p/>
+      <w:proofErr w:type="spellEnd"/>
+    </w:p>
+    <w:p>
+      <w:pPr>
+        <w:jc w:val="both"/>
+      </w:pPr>
+    </w:p>
+    <w:p>
+      <w:pPr>
+        <w:jc w:val="both"/>
+      </w:pPr>
+    </w:p>
     <w:p>
       <w:pPr>
         <w:pStyle w:val="Cm"/>
-        <w:jc w:val="center"/>
+        <w:jc w:val="both"/>
       </w:pPr>
       <w:r>
         <w:t>Nem-funkcionális jellemzők vizsgálata</w:t>
       </w:r>
     </w:p>
-    <w:p/>
-    <w:p>
+    <w:p>
+      <w:pPr>
+        <w:jc w:val="both"/>
+      </w:pPr>
+    </w:p>
+    <w:p>
+      <w:pPr>
+        <w:jc w:val="both"/>
+      </w:pPr>
       <w:r>
         <w:t>A szoftver vizsgálata során a következő nem-funkcionális jellemzőket vizsgáljuk:</w:t>
       </w:r>
@@ -91,6 +180,7 @@
           <w:ilvl w:val="0"/>
           <w:numId w:val="1"/>
         </w:numPr>
+        <w:jc w:val="both"/>
       </w:pPr>
       <w:r>
         <w:t>Teljesítmény</w:t>
@@ -103,12 +193,10 @@
           <w:ilvl w:val="0"/>
           <w:numId w:val="1"/>
         </w:numPr>
-      </w:pPr>
-      <w:r>
-        <w:t>Skálázhatóság</w:t>
-      </w:r>
-      <w:r>
-        <w:t>/Stresszteszt</w:t>
+        <w:jc w:val="both"/>
+      </w:pPr>
+      <w:r>
+        <w:t>Skálázhatóság és Stressz teszt</w:t>
       </w:r>
     </w:p>
     <w:p>
@@ -118,9 +206,10 @@
           <w:ilvl w:val="0"/>
           <w:numId w:val="1"/>
         </w:numPr>
-      </w:pPr>
-      <w:r>
-        <w:t>Hordozhatóság</w:t>
+        <w:jc w:val="both"/>
+      </w:pPr>
+      <w:r>
+        <w:t>Használhatóság</w:t>
       </w:r>
     </w:p>
     <w:p>
@@ -130,9 +219,10 @@
           <w:ilvl w:val="0"/>
           <w:numId w:val="1"/>
         </w:numPr>
-      </w:pPr>
-      <w:r>
-        <w:t>Használhatóság</w:t>
+        <w:jc w:val="both"/>
+      </w:pPr>
+      <w:r>
+        <w:t>Megbízhatóság</w:t>
       </w:r>
     </w:p>
     <w:p>
@@ -142,9 +232,10 @@
           <w:ilvl w:val="0"/>
           <w:numId w:val="1"/>
         </w:numPr>
-      </w:pPr>
-      <w:r>
-        <w:t>Megbízhatóság</w:t>
+        <w:jc w:val="both"/>
+      </w:pPr>
+      <w:r>
+        <w:t>Karbantarthatóság</w:t>
       </w:r>
     </w:p>
     <w:p>
@@ -154,18 +245,7 @@
           <w:ilvl w:val="0"/>
           <w:numId w:val="1"/>
         </w:numPr>
-      </w:pPr>
-      <w:r>
-        <w:t>Karbantarthatóság</w:t>
-      </w:r>
-    </w:p>
-    <w:p>
-      <w:pPr>
-        <w:pStyle w:val="Listaszerbekezds"/>
-        <w:numPr>
-          <w:ilvl w:val="0"/>
-          <w:numId w:val="1"/>
-        </w:numPr>
+        <w:jc w:val="both"/>
       </w:pPr>
       <w:r>
         <w:t>Biztonság</w:t>
@@ -174,20 +254,28 @@
     <w:p>
       <w:pPr>
         <w:pStyle w:val="Cmsor1"/>
+        <w:jc w:val="both"/>
       </w:pPr>
       <w:r>
         <w:t>Teljesítmény</w:t>
       </w:r>
     </w:p>
     <w:p>
-      <w:r>
-        <w:t>A egy program teljesítménye a működésének gyorsaságára utal, esetünkben leírja, hogy mennyi idő telik el a kimenet generálásának befejezéséig.</w:t>
-      </w:r>
-    </w:p>
-    <w:p>
+      <w:pPr>
+        <w:jc w:val="both"/>
+      </w:pPr>
+      <w:r>
+        <w:t>Egy program teljesítménye a működésének gyorsaságára utal, esetünkben leírja, hogy mennyi idő telik el a kimenet generálásának befejezéséig.</w:t>
+      </w:r>
+    </w:p>
+    <w:p>
+      <w:pPr>
+        <w:jc w:val="both"/>
+      </w:pPr>
       <w:r>
         <w:t xml:space="preserve">Ez esetünkben </w:t>
       </w:r>
+      <w:proofErr w:type="spellStart"/>
       <w:r>
         <w:rPr>
           <w:color w:val="FF0000"/>
@@ -195,39 +283,108 @@
         <w:t>X</w:t>
       </w:r>
       <w:r>
-        <w:t>s lett,  amit elfogadhatónak találtunk.</w:t>
-      </w:r>
-    </w:p>
-    <w:p/>
+        <w:t>s</w:t>
+      </w:r>
+      <w:proofErr w:type="spellEnd"/>
+      <w:r>
+        <w:t xml:space="preserve"> lett, amit elfogadhatónak találtunk.</w:t>
+      </w:r>
+    </w:p>
+    <w:p>
+      <w:pPr>
+        <w:jc w:val="both"/>
+      </w:pPr>
+    </w:p>
     <w:p>
       <w:pPr>
         <w:pStyle w:val="Cmsor1"/>
-      </w:pPr>
-      <w:r>
-        <w:t>Skálázhatóság</w:t>
-      </w:r>
-    </w:p>
-    <w:p>
-      <w:r>
-        <w:t xml:space="preserve">A skálázhatóság azt a pontot írja le, hogy mekkora az a </w:t>
-      </w:r>
-      <w:r>
-        <w:t xml:space="preserve">legnagyobb </w:t>
-      </w:r>
-      <w:r>
-        <w:t xml:space="preserve">terhelés, amin a szoftver még </w:t>
-      </w:r>
-      <w:r>
-        <w:t xml:space="preserve">elfogadhatóan </w:t>
-      </w:r>
-      <w:r>
-        <w:t>működni fog.</w:t>
-      </w:r>
-      <w:r>
-        <w:t xml:space="preserve"> Esetünkben ez nem egy fontos paraméter, mert esetünkben egy bemenetet alakítunk egy kimenetté,  amennyiben több kimenetet szeretnénk generálni, többször kell megismételnünk a folyamatot, nem egyszerre fognak futni.</w:t>
-      </w:r>
-    </w:p>
-    <w:p/>
+        <w:jc w:val="both"/>
+      </w:pPr>
+      <w:r>
+        <w:t>Skálázhatóság és Stressz teszt</w:t>
+      </w:r>
+    </w:p>
+    <w:p>
+      <w:pPr>
+        <w:jc w:val="both"/>
+      </w:pPr>
+      <w:r>
+        <w:t>A skálázhatóság mérése azt a pontot segíti megtalálni, hogy mekkora az a legnagyobb terhelés, amin a szoftver még elfogadhatóan működni fog, A Stressz teszt a normál működésnél nagyobb terhelés alatt vizsgálja a szoftver működését. Esetünkben ezek nem egy fontos paraméterek, mert egy bemenetet alakítunk egy kimenetté és amennyiben több kimenetet szeretnénk generálni, többször kell megismételnünk a folyamatot, nem egyszerre fogjuk őket futtatni.</w:t>
+      </w:r>
+    </w:p>
+    <w:p>
+      <w:pPr>
+        <w:jc w:val="both"/>
+      </w:pPr>
+    </w:p>
+    <w:p>
+      <w:pPr>
+        <w:pStyle w:val="Cmsor1"/>
+      </w:pPr>
+      <w:r>
+        <w:t>Használhatóság</w:t>
+      </w:r>
+    </w:p>
+    <w:p>
+      <w:pPr>
+        <w:jc w:val="both"/>
+        <w:rPr>
+          <w:rStyle w:val="hgkelc"/>
+          <w:b/>
+          <w:bCs/>
+        </w:rPr>
+      </w:pPr>
+      <w:r>
+        <w:t xml:space="preserve">A Használhatóság azt a felhasználói élmény minőségére utal a szoftver használata közben. Lényeges szempontja a hatékonyság és a felhasználó elégedettsége. </w:t>
+      </w:r>
+    </w:p>
+    <w:p>
+      <w:pPr>
+        <w:jc w:val="both"/>
+        <w:rPr>
+          <w:color w:val="FF0000"/>
+        </w:rPr>
+      </w:pPr>
+      <w:r>
+        <w:rPr>
+          <w:rStyle w:val="hgkelc"/>
+        </w:rPr>
+        <w:t xml:space="preserve">A csv2rdf könyvtárt először mi is felhasználóként ismertük meg, a használathoz segítségül egy példa kódot kaptunk, és </w:t>
+      </w:r>
+      <w:r>
+        <w:rPr>
+          <w:rStyle w:val="hgkelc"/>
+          <w:color w:val="FF0000"/>
+        </w:rPr>
+        <w:t xml:space="preserve">ide jön a véleménye a használhatóságról annak az </w:t>
+      </w:r>
+      <w:proofErr w:type="gramStart"/>
+      <w:r>
+        <w:rPr>
+          <w:rStyle w:val="hgkelc"/>
+          <w:color w:val="FF0000"/>
+        </w:rPr>
+        <w:t>embernek</w:t>
+      </w:r>
+      <w:proofErr w:type="gramEnd"/>
+      <w:r>
+        <w:rPr>
+          <w:rStyle w:val="hgkelc"/>
+          <w:color w:val="FF0000"/>
+        </w:rPr>
+        <w:t xml:space="preserve"> aki a példakódot megírja </w:t>
+      </w:r>
+    </w:p>
+    <w:p>
+      <w:pPr>
+        <w:jc w:val="both"/>
+      </w:pPr>
+    </w:p>
+    <w:p>
+      <w:pPr>
+        <w:jc w:val="both"/>
+      </w:pPr>
+    </w:p>
     <w:p/>
     <w:sectPr>
       <w:pgSz w:w="11906" w:h="16838"/>
@@ -876,6 +1033,11 @@
       <w:szCs w:val="32"/>
     </w:rPr>
   </w:style>
+  <w:style w:type="character" w:customStyle="1" w:styleId="hgkelc">
+    <w:name w:val="hgkelc"/>
+    <w:basedOn w:val="Bekezdsalapbettpusa"/>
+    <w:rsid w:val="00401981"/>
+  </w:style>
 </w:styles>
 </file>
 

</xml_diff>